<commit_message>
extra symbolen en meer puzzels
</commit_message>
<xml_diff>
--- a/Documentatie/Handleiding.docx
+++ b/Documentatie/Handleiding.docx
@@ -10,10 +10,12 @@
         <w:tblLook w:val="04A0" w:firstRow="1" w:lastRow="0" w:firstColumn="1" w:lastColumn="0" w:noHBand="0" w:noVBand="1"/>
       </w:tblPr>
       <w:tblGrid>
-        <w:gridCol w:w="2203"/>
-        <w:gridCol w:w="2136"/>
-        <w:gridCol w:w="2128"/>
-        <w:gridCol w:w="2128"/>
+        <w:gridCol w:w="1669"/>
+        <w:gridCol w:w="1798"/>
+        <w:gridCol w:w="1382"/>
+        <w:gridCol w:w="1639"/>
+        <w:gridCol w:w="1274"/>
+        <w:gridCol w:w="1254"/>
       </w:tblGrid>
       <w:tr>
         <w:trPr>
@@ -21,17 +23,17 @@
         </w:trPr>
         <w:tc>
           <w:tcPr>
-            <w:tcW w:w="2203" w:type="dxa"/>
-          </w:tcPr>
-          <w:p>
-            <w:r>
-              <w:rPr>
-                <w:noProof/>
-              </w:rPr>
-              <w:drawing>
-                <wp:inline distT="0" distB="0" distL="0" distR="0" wp14:anchorId="73C03D92" wp14:editId="4A7409BF">
-                  <wp:extent cx="1097280" cy="1097280"/>
-                  <wp:effectExtent l="0" t="0" r="7620" b="7620"/>
+            <w:tcW w:w="1997" w:type="dxa"/>
+          </w:tcPr>
+          <w:p>
+            <w:r>
+              <w:rPr>
+                <w:noProof/>
+              </w:rPr>
+              <w:drawing>
+                <wp:inline distT="0" distB="0" distL="0" distR="0" wp14:anchorId="27924A63" wp14:editId="74D0AE90">
+                  <wp:extent cx="914400" cy="914400"/>
+                  <wp:effectExtent l="0" t="0" r="0" b="0"/>
                   <wp:docPr id="2" name="Afbeelding 2" descr="Afbeeldingsresultaat voor symbols&quot;"/>
                   <wp:cNvGraphicFramePr>
                     <a:graphicFrameLocks xmlns:a="http://schemas.openxmlformats.org/drawingml/2006/main" noChangeAspect="1"/>
@@ -61,35 +63,35 @@
                         <pic:spPr bwMode="auto">
                           <a:xfrm flipH="1">
                             <a:off x="0" y="0"/>
-                            <a:ext cx="1097280" cy="1097280"/>
-                          </a:xfrm>
-                          <a:prstGeom prst="rect">
-                            <a:avLst/>
-                          </a:prstGeom>
-                          <a:noFill/>
-                          <a:ln>
-                            <a:noFill/>
-                          </a:ln>
-                        </pic:spPr>
-                      </pic:pic>
-                    </a:graphicData>
-                  </a:graphic>
-                </wp:inline>
-              </w:drawing>
-            </w:r>
-          </w:p>
-        </w:tc>
-        <w:tc>
-          <w:tcPr>
-            <w:tcW w:w="2053" w:type="dxa"/>
-          </w:tcPr>
-          <w:p>
-            <w:r>
-              <w:rPr>
-                <w:noProof/>
-              </w:rPr>
-              <w:drawing>
-                <wp:inline distT="0" distB="0" distL="0" distR="0">
+                            <a:ext cx="914400" cy="914400"/>
+                          </a:xfrm>
+                          <a:prstGeom prst="rect">
+                            <a:avLst/>
+                          </a:prstGeom>
+                          <a:noFill/>
+                          <a:ln>
+                            <a:noFill/>
+                          </a:ln>
+                        </pic:spPr>
+                      </pic:pic>
+                    </a:graphicData>
+                  </a:graphic>
+                </wp:inline>
+              </w:drawing>
+            </w:r>
+          </w:p>
+        </w:tc>
+        <w:tc>
+          <w:tcPr>
+            <w:tcW w:w="2136" w:type="dxa"/>
+          </w:tcPr>
+          <w:p>
+            <w:r>
+              <w:rPr>
+                <w:noProof/>
+              </w:rPr>
+              <w:drawing>
+                <wp:inline distT="0" distB="0" distL="0" distR="0" wp14:anchorId="53B05730" wp14:editId="2F0DA262">
                   <wp:extent cx="1104900" cy="1104900"/>
                   <wp:effectExtent l="0" t="0" r="0" b="0"/>
                   <wp:docPr id="10" name="Afbeelding 10" descr="Afbeeldingsresultaat voor nordic symbols&quot;"/>
@@ -141,17 +143,17 @@
         </w:tc>
         <w:tc>
           <w:tcPr>
-            <w:tcW w:w="2128" w:type="dxa"/>
-          </w:tcPr>
-          <w:p>
-            <w:r>
-              <w:rPr>
-                <w:noProof/>
-              </w:rPr>
-              <w:drawing>
-                <wp:inline distT="0" distB="0" distL="0" distR="0">
-                  <wp:extent cx="1043940" cy="1043940"/>
-                  <wp:effectExtent l="0" t="0" r="3810" b="0"/>
+            <w:tcW w:w="2080" w:type="dxa"/>
+          </w:tcPr>
+          <w:p>
+            <w:r>
+              <w:rPr>
+                <w:noProof/>
+              </w:rPr>
+              <w:drawing>
+                <wp:inline distT="0" distB="0" distL="0" distR="0" wp14:anchorId="391B4A31" wp14:editId="214D2028">
+                  <wp:extent cx="800100" cy="800100"/>
+                  <wp:effectExtent l="0" t="0" r="0" b="0"/>
                   <wp:docPr id="19" name="Afbeelding 19" descr="Afbeeldingsresultaat voor transparant symbols&quot;"/>
                   <wp:cNvGraphicFramePr>
                     <a:graphicFrameLocks xmlns:a="http://schemas.openxmlformats.org/drawingml/2006/main" noChangeAspect="1"/>
@@ -181,37 +183,37 @@
                         <pic:spPr bwMode="auto">
                           <a:xfrm>
                             <a:off x="0" y="0"/>
-                            <a:ext cx="1043940" cy="1043940"/>
-                          </a:xfrm>
-                          <a:prstGeom prst="rect">
-                            <a:avLst/>
-                          </a:prstGeom>
-                          <a:noFill/>
-                          <a:ln>
-                            <a:noFill/>
-                          </a:ln>
-                        </pic:spPr>
-                      </pic:pic>
-                    </a:graphicData>
-                  </a:graphic>
-                </wp:inline>
-              </w:drawing>
-            </w:r>
-          </w:p>
-        </w:tc>
-        <w:tc>
-          <w:tcPr>
-            <w:tcW w:w="2128" w:type="dxa"/>
-          </w:tcPr>
-          <w:p>
-            <w:r>
-              <w:rPr>
-                <w:noProof/>
-              </w:rPr>
-              <w:drawing>
-                <wp:inline distT="0" distB="0" distL="0" distR="0">
-                  <wp:extent cx="1059180" cy="1059180"/>
-                  <wp:effectExtent l="0" t="0" r="7620" b="7620"/>
+                            <a:ext cx="800100" cy="800100"/>
+                          </a:xfrm>
+                          <a:prstGeom prst="rect">
+                            <a:avLst/>
+                          </a:prstGeom>
+                          <a:noFill/>
+                          <a:ln>
+                            <a:noFill/>
+                          </a:ln>
+                        </pic:spPr>
+                      </pic:pic>
+                    </a:graphicData>
+                  </a:graphic>
+                </wp:inline>
+              </w:drawing>
+            </w:r>
+          </w:p>
+        </w:tc>
+        <w:tc>
+          <w:tcPr>
+            <w:tcW w:w="2053" w:type="dxa"/>
+          </w:tcPr>
+          <w:p>
+            <w:r>
+              <w:rPr>
+                <w:noProof/>
+              </w:rPr>
+              <w:drawing>
+                <wp:inline distT="0" distB="0" distL="0" distR="0" wp14:anchorId="205DA872" wp14:editId="7107FA67">
+                  <wp:extent cx="937260" cy="937260"/>
+                  <wp:effectExtent l="0" t="0" r="0" b="0"/>
                   <wp:docPr id="24" name="Afbeelding 24" descr="Afbeeldingsresultaat voor transparant symbols&quot;"/>
                   <wp:cNvGraphicFramePr>
                     <a:graphicFrameLocks xmlns:a="http://schemas.openxmlformats.org/drawingml/2006/main" noChangeAspect="1"/>
@@ -241,7 +243,137 @@
                         <pic:spPr bwMode="auto">
                           <a:xfrm>
                             <a:off x="0" y="0"/>
-                            <a:ext cx="1059180" cy="1059180"/>
+                            <a:ext cx="937260" cy="937260"/>
+                          </a:xfrm>
+                          <a:prstGeom prst="rect">
+                            <a:avLst/>
+                          </a:prstGeom>
+                          <a:noFill/>
+                          <a:ln>
+                            <a:noFill/>
+                          </a:ln>
+                        </pic:spPr>
+                      </pic:pic>
+                    </a:graphicData>
+                  </a:graphic>
+                </wp:inline>
+              </w:drawing>
+            </w:r>
+          </w:p>
+        </w:tc>
+        <w:tc>
+          <w:tcPr>
+            <w:tcW w:w="375" w:type="dxa"/>
+          </w:tcPr>
+          <w:p>
+            <w:pPr>
+              <w:rPr>
+                <w:noProof/>
+              </w:rPr>
+            </w:pPr>
+            <w:r>
+              <w:rPr>
+                <w:noProof/>
+              </w:rPr>
+              <w:drawing>
+                <wp:inline distT="0" distB="0" distL="0" distR="0" wp14:anchorId="09922910" wp14:editId="3746E320">
+                  <wp:extent cx="723900" cy="723900"/>
+                  <wp:effectExtent l="0" t="0" r="0" b="0"/>
+                  <wp:docPr id="5" name="Afbeelding 5" descr="Afbeeldingsresultaat voor symbolen&quot;"/>
+                  <wp:cNvGraphicFramePr>
+                    <a:graphicFrameLocks xmlns:a="http://schemas.openxmlformats.org/drawingml/2006/main" noChangeAspect="1"/>
+                  </wp:cNvGraphicFramePr>
+                  <a:graphic xmlns:a="http://schemas.openxmlformats.org/drawingml/2006/main">
+                    <a:graphicData uri="http://schemas.openxmlformats.org/drawingml/2006/picture">
+                      <pic:pic xmlns:pic="http://schemas.openxmlformats.org/drawingml/2006/picture">
+                        <pic:nvPicPr>
+                          <pic:cNvPr id="0" name="Picture 2" descr="Afbeeldingsresultaat voor symbolen&quot;"/>
+                          <pic:cNvPicPr>
+                            <a:picLocks noChangeAspect="1" noChangeArrowheads="1"/>
+                          </pic:cNvPicPr>
+                        </pic:nvPicPr>
+                        <pic:blipFill>
+                          <a:blip r:embed="rId8" cstate="print">
+                            <a:extLst>
+                              <a:ext uri="{28A0092B-C50C-407E-A947-70E740481C1C}">
+                                <a14:useLocalDpi xmlns:a14="http://schemas.microsoft.com/office/drawing/2010/main" val="0"/>
+                              </a:ext>
+                            </a:extLst>
+                          </a:blip>
+                          <a:srcRect/>
+                          <a:stretch>
+                            <a:fillRect/>
+                          </a:stretch>
+                        </pic:blipFill>
+                        <pic:spPr bwMode="auto">
+                          <a:xfrm>
+                            <a:off x="0" y="0"/>
+                            <a:ext cx="723900" cy="723900"/>
+                          </a:xfrm>
+                          <a:prstGeom prst="rect">
+                            <a:avLst/>
+                          </a:prstGeom>
+                          <a:noFill/>
+                          <a:ln>
+                            <a:noFill/>
+                          </a:ln>
+                        </pic:spPr>
+                      </pic:pic>
+                    </a:graphicData>
+                  </a:graphic>
+                </wp:inline>
+              </w:drawing>
+            </w:r>
+          </w:p>
+        </w:tc>
+        <w:tc>
+          <w:tcPr>
+            <w:tcW w:w="375" w:type="dxa"/>
+          </w:tcPr>
+          <w:p>
+            <w:pPr>
+              <w:rPr>
+                <w:noProof/>
+              </w:rPr>
+            </w:pPr>
+            <w:r>
+              <w:rPr>
+                <w:noProof/>
+              </w:rPr>
+              <w:drawing>
+                <wp:inline distT="0" distB="0" distL="0" distR="0" wp14:anchorId="1E86A35B" wp14:editId="159CCBF9">
+                  <wp:extent cx="541020" cy="541020"/>
+                  <wp:effectExtent l="0" t="0" r="0" b="0"/>
+                  <wp:docPr id="31" name="Afbeelding 31" descr="Afbeeldingsresultaat voor symbolen&quot;"/>
+                  <wp:cNvGraphicFramePr>
+                    <a:graphicFrameLocks xmlns:a="http://schemas.openxmlformats.org/drawingml/2006/main" noChangeAspect="1"/>
+                  </wp:cNvGraphicFramePr>
+                  <a:graphic xmlns:a="http://schemas.openxmlformats.org/drawingml/2006/main">
+                    <a:graphicData uri="http://schemas.openxmlformats.org/drawingml/2006/picture">
+                      <pic:pic xmlns:pic="http://schemas.openxmlformats.org/drawingml/2006/picture">
+                        <pic:nvPicPr>
+                          <pic:cNvPr id="0" name="Picture 7" descr="Afbeeldingsresultaat voor symbolen&quot;"/>
+                          <pic:cNvPicPr>
+                            <a:picLocks noChangeAspect="1" noChangeArrowheads="1"/>
+                          </pic:cNvPicPr>
+                        </pic:nvPicPr>
+                        <pic:blipFill>
+                          <a:blip r:embed="rId9" cstate="print">
+                            <a:extLst>
+                              <a:ext uri="{28A0092B-C50C-407E-A947-70E740481C1C}">
+                                <a14:useLocalDpi xmlns:a14="http://schemas.microsoft.com/office/drawing/2010/main" val="0"/>
+                              </a:ext>
+                            </a:extLst>
+                          </a:blip>
+                          <a:srcRect/>
+                          <a:stretch>
+                            <a:fillRect/>
+                          </a:stretch>
+                        </pic:blipFill>
+                        <pic:spPr bwMode="auto">
+                          <a:xfrm>
+                            <a:off x="0" y="0"/>
+                            <a:ext cx="541020" cy="541020"/>
                           </a:xfrm>
                           <a:prstGeom prst="rect">
                             <a:avLst/>
@@ -266,17 +398,17 @@
         </w:trPr>
         <w:tc>
           <w:tcPr>
-            <w:tcW w:w="2203" w:type="dxa"/>
-          </w:tcPr>
-          <w:p>
-            <w:r>
-              <w:rPr>
-                <w:noProof/>
-              </w:rPr>
-              <w:drawing>
-                <wp:inline distT="0" distB="0" distL="0" distR="0" wp14:anchorId="501E6605" wp14:editId="393CA017">
-                  <wp:extent cx="1051560" cy="1051560"/>
-                  <wp:effectExtent l="0" t="0" r="0" b="0"/>
+            <w:tcW w:w="1997" w:type="dxa"/>
+          </w:tcPr>
+          <w:p>
+            <w:r>
+              <w:rPr>
+                <w:noProof/>
+              </w:rPr>
+              <w:drawing>
+                <wp:inline distT="0" distB="0" distL="0" distR="0" wp14:anchorId="4997719A" wp14:editId="196BAF68">
+                  <wp:extent cx="929640" cy="929640"/>
+                  <wp:effectExtent l="0" t="0" r="3810" b="3810"/>
                   <wp:docPr id="6" name="Afbeelding 6" descr="Afbeeldingsresultaat voor symbols&quot;"/>
                   <wp:cNvGraphicFramePr>
                     <a:graphicFrameLocks xmlns:a="http://schemas.openxmlformats.org/drawingml/2006/main" noChangeAspect="1"/>
@@ -291,7 +423,7 @@
                           </pic:cNvPicPr>
                         </pic:nvPicPr>
                         <pic:blipFill>
-                          <a:blip r:embed="rId8" cstate="print">
+                          <a:blip r:embed="rId10" cstate="print">
                             <a:extLst>
                               <a:ext uri="{28A0092B-C50C-407E-A947-70E740481C1C}">
                                 <a14:useLocalDpi xmlns:a14="http://schemas.microsoft.com/office/drawing/2010/main" val="0"/>
@@ -306,36 +438,36 @@
                         <pic:spPr bwMode="auto">
                           <a:xfrm>
                             <a:off x="0" y="0"/>
-                            <a:ext cx="1051560" cy="1051560"/>
-                          </a:xfrm>
-                          <a:prstGeom prst="rect">
-                            <a:avLst/>
-                          </a:prstGeom>
-                          <a:noFill/>
-                          <a:ln>
-                            <a:noFill/>
-                          </a:ln>
-                        </pic:spPr>
-                      </pic:pic>
-                    </a:graphicData>
-                  </a:graphic>
-                </wp:inline>
-              </w:drawing>
-            </w:r>
-          </w:p>
-        </w:tc>
-        <w:tc>
-          <w:tcPr>
-            <w:tcW w:w="2053" w:type="dxa"/>
-          </w:tcPr>
-          <w:p>
-            <w:r>
-              <w:rPr>
-                <w:noProof/>
-              </w:rPr>
-              <w:drawing>
-                <wp:inline distT="0" distB="0" distL="0" distR="0">
-                  <wp:extent cx="1158240" cy="1158240"/>
+                            <a:ext cx="929640" cy="929640"/>
+                          </a:xfrm>
+                          <a:prstGeom prst="rect">
+                            <a:avLst/>
+                          </a:prstGeom>
+                          <a:noFill/>
+                          <a:ln>
+                            <a:noFill/>
+                          </a:ln>
+                        </pic:spPr>
+                      </pic:pic>
+                    </a:graphicData>
+                  </a:graphic>
+                </wp:inline>
+              </w:drawing>
+            </w:r>
+          </w:p>
+        </w:tc>
+        <w:tc>
+          <w:tcPr>
+            <w:tcW w:w="2136" w:type="dxa"/>
+          </w:tcPr>
+          <w:p>
+            <w:r>
+              <w:rPr>
+                <w:noProof/>
+              </w:rPr>
+              <w:drawing>
+                <wp:inline distT="0" distB="0" distL="0" distR="0" wp14:anchorId="2FAF9A3B" wp14:editId="62D57036">
+                  <wp:extent cx="967740" cy="967740"/>
                   <wp:effectExtent l="0" t="0" r="3810" b="3810"/>
                   <wp:docPr id="13" name="Afbeelding 13" descr="Afbeeldingsresultaat voor nordic symbols&quot;"/>
                   <wp:cNvGraphicFramePr>
@@ -351,7 +483,7 @@
                           </pic:cNvPicPr>
                         </pic:nvPicPr>
                         <pic:blipFill>
-                          <a:blip r:embed="rId9" cstate="print">
+                          <a:blip r:embed="rId11" cstate="print">
                             <a:extLst>
                               <a:ext uri="{28A0092B-C50C-407E-A947-70E740481C1C}">
                                 <a14:useLocalDpi xmlns:a14="http://schemas.microsoft.com/office/drawing/2010/main" val="0"/>
@@ -366,37 +498,37 @@
                         <pic:spPr bwMode="auto">
                           <a:xfrm flipH="1">
                             <a:off x="0" y="0"/>
-                            <a:ext cx="1158240" cy="1158240"/>
-                          </a:xfrm>
-                          <a:prstGeom prst="rect">
-                            <a:avLst/>
-                          </a:prstGeom>
-                          <a:noFill/>
-                          <a:ln>
-                            <a:noFill/>
-                          </a:ln>
-                        </pic:spPr>
-                      </pic:pic>
-                    </a:graphicData>
-                  </a:graphic>
-                </wp:inline>
-              </w:drawing>
-            </w:r>
-          </w:p>
-        </w:tc>
-        <w:tc>
-          <w:tcPr>
-            <w:tcW w:w="2128" w:type="dxa"/>
-          </w:tcPr>
-          <w:p>
-            <w:r>
-              <w:rPr>
-                <w:noProof/>
-              </w:rPr>
-              <w:drawing>
-                <wp:inline distT="0" distB="0" distL="0" distR="0">
-                  <wp:extent cx="1181100" cy="1186454"/>
-                  <wp:effectExtent l="0" t="0" r="0" b="0"/>
+                            <a:ext cx="967740" cy="967740"/>
+                          </a:xfrm>
+                          <a:prstGeom prst="rect">
+                            <a:avLst/>
+                          </a:prstGeom>
+                          <a:noFill/>
+                          <a:ln>
+                            <a:noFill/>
+                          </a:ln>
+                        </pic:spPr>
+                      </pic:pic>
+                    </a:graphicData>
+                  </a:graphic>
+                </wp:inline>
+              </w:drawing>
+            </w:r>
+          </w:p>
+        </w:tc>
+        <w:tc>
+          <w:tcPr>
+            <w:tcW w:w="2080" w:type="dxa"/>
+          </w:tcPr>
+          <w:p>
+            <w:r>
+              <w:rPr>
+                <w:noProof/>
+              </w:rPr>
+              <w:drawing>
+                <wp:inline distT="0" distB="0" distL="0" distR="0" wp14:anchorId="232A24A0" wp14:editId="42049635">
+                  <wp:extent cx="826833" cy="830580"/>
+                  <wp:effectExtent l="0" t="0" r="0" b="7620"/>
                   <wp:docPr id="20" name="Afbeelding 20" descr="Afbeeldingsresultaat voor transparant symbols&quot;"/>
                   <wp:cNvGraphicFramePr>
                     <a:graphicFrameLocks xmlns:a="http://schemas.openxmlformats.org/drawingml/2006/main" noChangeAspect="1"/>
@@ -411,7 +543,7 @@
                           </pic:cNvPicPr>
                         </pic:nvPicPr>
                         <pic:blipFill>
-                          <a:blip r:embed="rId10" cstate="print">
+                          <a:blip r:embed="rId12" cstate="print">
                             <a:extLst>
                               <a:ext uri="{28A0092B-C50C-407E-A947-70E740481C1C}">
                                 <a14:useLocalDpi xmlns:a14="http://schemas.microsoft.com/office/drawing/2010/main" val="0"/>
@@ -426,36 +558,36 @@
                         <pic:spPr bwMode="auto">
                           <a:xfrm>
                             <a:off x="0" y="0"/>
-                            <a:ext cx="1191523" cy="1196924"/>
-                          </a:xfrm>
-                          <a:prstGeom prst="rect">
-                            <a:avLst/>
-                          </a:prstGeom>
-                          <a:noFill/>
-                          <a:ln>
-                            <a:noFill/>
-                          </a:ln>
-                        </pic:spPr>
-                      </pic:pic>
-                    </a:graphicData>
-                  </a:graphic>
-                </wp:inline>
-              </w:drawing>
-            </w:r>
-          </w:p>
-        </w:tc>
-        <w:tc>
-          <w:tcPr>
-            <w:tcW w:w="2128" w:type="dxa"/>
-          </w:tcPr>
-          <w:p>
-            <w:r>
-              <w:rPr>
-                <w:noProof/>
-              </w:rPr>
-              <w:drawing>
-                <wp:inline distT="0" distB="0" distL="0" distR="0">
-                  <wp:extent cx="1051560" cy="1152144"/>
+                            <a:ext cx="850807" cy="854662"/>
+                          </a:xfrm>
+                          <a:prstGeom prst="rect">
+                            <a:avLst/>
+                          </a:prstGeom>
+                          <a:noFill/>
+                          <a:ln>
+                            <a:noFill/>
+                          </a:ln>
+                        </pic:spPr>
+                      </pic:pic>
+                    </a:graphicData>
+                  </a:graphic>
+                </wp:inline>
+              </w:drawing>
+            </w:r>
+          </w:p>
+        </w:tc>
+        <w:tc>
+          <w:tcPr>
+            <w:tcW w:w="2053" w:type="dxa"/>
+          </w:tcPr>
+          <w:p>
+            <w:r>
+              <w:rPr>
+                <w:noProof/>
+              </w:rPr>
+              <w:drawing>
+                <wp:inline distT="0" distB="0" distL="0" distR="0" wp14:anchorId="7FC8EBDA" wp14:editId="173AEC26">
+                  <wp:extent cx="904118" cy="990600"/>
                   <wp:effectExtent l="0" t="0" r="0" b="0"/>
                   <wp:docPr id="25" name="Afbeelding 25" descr="Afbeeldingsresultaat voor transparant symbols&quot;"/>
                   <wp:cNvGraphicFramePr>
@@ -471,7 +603,7 @@
                           </pic:cNvPicPr>
                         </pic:nvPicPr>
                         <pic:blipFill>
-                          <a:blip r:embed="rId11" cstate="print">
+                          <a:blip r:embed="rId13" cstate="print">
                             <a:extLst>
                               <a:ext uri="{28A0092B-C50C-407E-A947-70E740481C1C}">
                                 <a14:useLocalDpi xmlns:a14="http://schemas.microsoft.com/office/drawing/2010/main" val="0"/>
@@ -486,7 +618,137 @@
                         <pic:spPr bwMode="auto">
                           <a:xfrm>
                             <a:off x="0" y="0"/>
-                            <a:ext cx="1058294" cy="1159523"/>
+                            <a:ext cx="915313" cy="1002866"/>
+                          </a:xfrm>
+                          <a:prstGeom prst="rect">
+                            <a:avLst/>
+                          </a:prstGeom>
+                          <a:noFill/>
+                          <a:ln>
+                            <a:noFill/>
+                          </a:ln>
+                        </pic:spPr>
+                      </pic:pic>
+                    </a:graphicData>
+                  </a:graphic>
+                </wp:inline>
+              </w:drawing>
+            </w:r>
+          </w:p>
+        </w:tc>
+        <w:tc>
+          <w:tcPr>
+            <w:tcW w:w="375" w:type="dxa"/>
+          </w:tcPr>
+          <w:p>
+            <w:pPr>
+              <w:rPr>
+                <w:noProof/>
+              </w:rPr>
+            </w:pPr>
+            <w:r>
+              <w:rPr>
+                <w:noProof/>
+              </w:rPr>
+              <w:drawing>
+                <wp:inline distT="0" distB="0" distL="0" distR="0" wp14:anchorId="5C4436DC" wp14:editId="325DD9B7">
+                  <wp:extent cx="815340" cy="845820"/>
+                  <wp:effectExtent l="0" t="0" r="0" b="0"/>
+                  <wp:docPr id="12" name="Afbeelding 12" descr="Afbeeldingsresultaat voor symbolen&quot;"/>
+                  <wp:cNvGraphicFramePr>
+                    <a:graphicFrameLocks xmlns:a="http://schemas.openxmlformats.org/drawingml/2006/main" noChangeAspect="1"/>
+                  </wp:cNvGraphicFramePr>
+                  <a:graphic xmlns:a="http://schemas.openxmlformats.org/drawingml/2006/main">
+                    <a:graphicData uri="http://schemas.openxmlformats.org/drawingml/2006/picture">
+                      <pic:pic xmlns:pic="http://schemas.openxmlformats.org/drawingml/2006/picture">
+                        <pic:nvPicPr>
+                          <pic:cNvPr id="0" name="Picture 1" descr="Afbeeldingsresultaat voor symbolen&quot;"/>
+                          <pic:cNvPicPr>
+                            <a:picLocks noChangeAspect="1" noChangeArrowheads="1"/>
+                          </pic:cNvPicPr>
+                        </pic:nvPicPr>
+                        <pic:blipFill>
+                          <a:blip r:embed="rId14">
+                            <a:extLst>
+                              <a:ext uri="{28A0092B-C50C-407E-A947-70E740481C1C}">
+                                <a14:useLocalDpi xmlns:a14="http://schemas.microsoft.com/office/drawing/2010/main" val="0"/>
+                              </a:ext>
+                            </a:extLst>
+                          </a:blip>
+                          <a:srcRect/>
+                          <a:stretch>
+                            <a:fillRect/>
+                          </a:stretch>
+                        </pic:blipFill>
+                        <pic:spPr bwMode="auto">
+                          <a:xfrm>
+                            <a:off x="0" y="0"/>
+                            <a:ext cx="815340" cy="845820"/>
+                          </a:xfrm>
+                          <a:prstGeom prst="rect">
+                            <a:avLst/>
+                          </a:prstGeom>
+                          <a:noFill/>
+                          <a:ln>
+                            <a:noFill/>
+                          </a:ln>
+                        </pic:spPr>
+                      </pic:pic>
+                    </a:graphicData>
+                  </a:graphic>
+                </wp:inline>
+              </w:drawing>
+            </w:r>
+          </w:p>
+        </w:tc>
+        <w:tc>
+          <w:tcPr>
+            <w:tcW w:w="375" w:type="dxa"/>
+          </w:tcPr>
+          <w:p>
+            <w:pPr>
+              <w:rPr>
+                <w:noProof/>
+              </w:rPr>
+            </w:pPr>
+            <w:r>
+              <w:rPr>
+                <w:noProof/>
+              </w:rPr>
+              <w:drawing>
+                <wp:inline distT="0" distB="0" distL="0" distR="0" wp14:anchorId="34B254C2" wp14:editId="56464DF6">
+                  <wp:extent cx="800100" cy="800100"/>
+                  <wp:effectExtent l="0" t="0" r="0" b="0"/>
+                  <wp:docPr id="32" name="Afbeelding 32" descr="Afbeeldingsresultaat voor symbolen&quot;"/>
+                  <wp:cNvGraphicFramePr>
+                    <a:graphicFrameLocks xmlns:a="http://schemas.openxmlformats.org/drawingml/2006/main" noChangeAspect="1"/>
+                  </wp:cNvGraphicFramePr>
+                  <a:graphic xmlns:a="http://schemas.openxmlformats.org/drawingml/2006/main">
+                    <a:graphicData uri="http://schemas.openxmlformats.org/drawingml/2006/picture">
+                      <pic:pic xmlns:pic="http://schemas.openxmlformats.org/drawingml/2006/picture">
+                        <pic:nvPicPr>
+                          <pic:cNvPr id="0" name="Picture 9" descr="Afbeeldingsresultaat voor symbolen&quot;"/>
+                          <pic:cNvPicPr>
+                            <a:picLocks noChangeAspect="1" noChangeArrowheads="1"/>
+                          </pic:cNvPicPr>
+                        </pic:nvPicPr>
+                        <pic:blipFill>
+                          <a:blip r:embed="rId15" cstate="print">
+                            <a:extLst>
+                              <a:ext uri="{28A0092B-C50C-407E-A947-70E740481C1C}">
+                                <a14:useLocalDpi xmlns:a14="http://schemas.microsoft.com/office/drawing/2010/main" val="0"/>
+                              </a:ext>
+                            </a:extLst>
+                          </a:blip>
+                          <a:srcRect/>
+                          <a:stretch>
+                            <a:fillRect/>
+                          </a:stretch>
+                        </pic:blipFill>
+                        <pic:spPr bwMode="auto">
+                          <a:xfrm>
+                            <a:off x="0" y="0"/>
+                            <a:ext cx="800100" cy="800100"/>
                           </a:xfrm>
                           <a:prstGeom prst="rect">
                             <a:avLst/>
@@ -511,7 +773,7 @@
         </w:trPr>
         <w:tc>
           <w:tcPr>
-            <w:tcW w:w="2203" w:type="dxa"/>
+            <w:tcW w:w="1997" w:type="dxa"/>
           </w:tcPr>
           <w:p>
             <w:pPr>
@@ -526,9 +788,9 @@
                 <w:noProof/>
               </w:rPr>
               <w:drawing>
-                <wp:inline distT="0" distB="0" distL="0" distR="0">
-                  <wp:extent cx="1013460" cy="936885"/>
-                  <wp:effectExtent l="0" t="0" r="0" b="0"/>
+                <wp:inline distT="0" distB="0" distL="0" distR="0" wp14:anchorId="41CD775F" wp14:editId="5DAB133C">
+                  <wp:extent cx="923195" cy="853440"/>
+                  <wp:effectExtent l="0" t="0" r="0" b="3810"/>
                   <wp:docPr id="11" name="Afbeelding 11" descr="Afbeeldingsresultaat voor nordic symbols&quot;"/>
                   <wp:cNvGraphicFramePr>
                     <a:graphicFrameLocks xmlns:a="http://schemas.openxmlformats.org/drawingml/2006/main" noChangeAspect="1"/>
@@ -543,7 +805,7 @@
                           </pic:cNvPicPr>
                         </pic:nvPicPr>
                         <pic:blipFill rotWithShape="1">
-                          <a:blip r:embed="rId12" cstate="print">
+                          <a:blip r:embed="rId16" cstate="print">
                             <a:extLst>
                               <a:ext uri="{28A0092B-C50C-407E-A947-70E740481C1C}">
                                 <a14:useLocalDpi xmlns:a14="http://schemas.microsoft.com/office/drawing/2010/main" val="0"/>
@@ -556,7 +818,7 @@
                         <pic:spPr bwMode="auto">
                           <a:xfrm flipH="1">
                             <a:off x="0" y="0"/>
-                            <a:ext cx="1150488" cy="1063559"/>
+                            <a:ext cx="1049949" cy="970617"/>
                           </a:xfrm>
                           <a:prstGeom prst="rect">
                             <a:avLst/>
@@ -581,15 +843,15 @@
         </w:tc>
         <w:tc>
           <w:tcPr>
-            <w:tcW w:w="2053" w:type="dxa"/>
-          </w:tcPr>
-          <w:p>
-            <w:r>
-              <w:rPr>
-                <w:noProof/>
-              </w:rPr>
-              <w:drawing>
-                <wp:inline distT="0" distB="0" distL="0" distR="0" wp14:anchorId="7ECF4169" wp14:editId="700D5AD8">
+            <w:tcW w:w="2136" w:type="dxa"/>
+          </w:tcPr>
+          <w:p>
+            <w:r>
+              <w:rPr>
+                <w:noProof/>
+              </w:rPr>
+              <w:drawing>
+                <wp:inline distT="0" distB="0" distL="0" distR="0" wp14:anchorId="1B6BB200" wp14:editId="0D987BAD">
                   <wp:extent cx="1097280" cy="1097280"/>
                   <wp:effectExtent l="0" t="0" r="7620" b="7620"/>
                   <wp:docPr id="1" name="Afbeelding 1" descr="Afbeeldingsresultaat voor symbols&quot;"/>
@@ -606,7 +868,7 @@
                           </pic:cNvPicPr>
                         </pic:nvPicPr>
                         <pic:blipFill>
-                          <a:blip r:embed="rId4" cstate="print">
+                          <a:blip r:embed="rId17" cstate="print">
                             <a:extLst>
                               <a:ext uri="{28A0092B-C50C-407E-A947-70E740481C1C}">
                                 <a14:useLocalDpi xmlns:a14="http://schemas.microsoft.com/office/drawing/2010/main" val="0"/>
@@ -641,16 +903,16 @@
         </w:tc>
         <w:tc>
           <w:tcPr>
-            <w:tcW w:w="2128" w:type="dxa"/>
-          </w:tcPr>
-          <w:p>
-            <w:r>
-              <w:rPr>
-                <w:noProof/>
-              </w:rPr>
-              <w:drawing>
-                <wp:inline distT="0" distB="0" distL="0" distR="0">
-                  <wp:extent cx="1112520" cy="1112520"/>
+            <w:tcW w:w="2080" w:type="dxa"/>
+          </w:tcPr>
+          <w:p>
+            <w:r>
+              <w:rPr>
+                <w:noProof/>
+              </w:rPr>
+              <w:drawing>
+                <wp:inline distT="0" distB="0" distL="0" distR="0" wp14:anchorId="2DCD65E1" wp14:editId="79090F29">
+                  <wp:extent cx="784860" cy="784860"/>
                   <wp:effectExtent l="0" t="0" r="0" b="0"/>
                   <wp:docPr id="21" name="Afbeelding 21" descr="Afbeeldingsresultaat voor transparant symbols&quot;"/>
                   <wp:cNvGraphicFramePr>
@@ -666,7 +928,7 @@
                           </pic:cNvPicPr>
                         </pic:nvPicPr>
                         <pic:blipFill>
-                          <a:blip r:embed="rId13" cstate="print">
+                          <a:blip r:embed="rId18" cstate="print">
                             <a:extLst>
                               <a:ext uri="{28A0092B-C50C-407E-A947-70E740481C1C}">
                                 <a14:useLocalDpi xmlns:a14="http://schemas.microsoft.com/office/drawing/2010/main" val="0"/>
@@ -681,36 +943,36 @@
                         <pic:spPr bwMode="auto">
                           <a:xfrm flipH="1">
                             <a:off x="0" y="0"/>
-                            <a:ext cx="1112520" cy="1112520"/>
-                          </a:xfrm>
-                          <a:prstGeom prst="rect">
-                            <a:avLst/>
-                          </a:prstGeom>
-                          <a:noFill/>
-                          <a:ln>
-                            <a:noFill/>
-                          </a:ln>
-                        </pic:spPr>
-                      </pic:pic>
-                    </a:graphicData>
-                  </a:graphic>
-                </wp:inline>
-              </w:drawing>
-            </w:r>
-          </w:p>
-        </w:tc>
-        <w:tc>
-          <w:tcPr>
-            <w:tcW w:w="2128" w:type="dxa"/>
-          </w:tcPr>
-          <w:p>
-            <w:r>
-              <w:rPr>
-                <w:noProof/>
-              </w:rPr>
-              <w:drawing>
-                <wp:inline distT="0" distB="0" distL="0" distR="0" wp14:anchorId="501E6605" wp14:editId="393CA017">
-                  <wp:extent cx="1051560" cy="1051560"/>
+                            <a:ext cx="784860" cy="784860"/>
+                          </a:xfrm>
+                          <a:prstGeom prst="rect">
+                            <a:avLst/>
+                          </a:prstGeom>
+                          <a:noFill/>
+                          <a:ln>
+                            <a:noFill/>
+                          </a:ln>
+                        </pic:spPr>
+                      </pic:pic>
+                    </a:graphicData>
+                  </a:graphic>
+                </wp:inline>
+              </w:drawing>
+            </w:r>
+          </w:p>
+        </w:tc>
+        <w:tc>
+          <w:tcPr>
+            <w:tcW w:w="2053" w:type="dxa"/>
+          </w:tcPr>
+          <w:p>
+            <w:r>
+              <w:rPr>
+                <w:noProof/>
+              </w:rPr>
+              <w:drawing>
+                <wp:inline distT="0" distB="0" distL="0" distR="0" wp14:anchorId="564F9D21" wp14:editId="3A8A9879">
+                  <wp:extent cx="952500" cy="952500"/>
                   <wp:effectExtent l="0" t="0" r="0" b="0"/>
                   <wp:docPr id="7" name="Afbeelding 7" descr="Afbeeldingsresultaat voor symbols&quot;"/>
                   <wp:cNvGraphicFramePr>
@@ -726,7 +988,7 @@
                           </pic:cNvPicPr>
                         </pic:nvPicPr>
                         <pic:blipFill>
-                          <a:blip r:embed="rId8" cstate="print">
+                          <a:blip r:embed="rId10" cstate="print">
                             <a:extLst>
                               <a:ext uri="{28A0092B-C50C-407E-A947-70E740481C1C}">
                                 <a14:useLocalDpi xmlns:a14="http://schemas.microsoft.com/office/drawing/2010/main" val="0"/>
@@ -741,7 +1003,137 @@
                         <pic:spPr bwMode="auto">
                           <a:xfrm>
                             <a:off x="0" y="0"/>
-                            <a:ext cx="1051560" cy="1051560"/>
+                            <a:ext cx="952500" cy="952500"/>
+                          </a:xfrm>
+                          <a:prstGeom prst="rect">
+                            <a:avLst/>
+                          </a:prstGeom>
+                          <a:noFill/>
+                          <a:ln>
+                            <a:noFill/>
+                          </a:ln>
+                        </pic:spPr>
+                      </pic:pic>
+                    </a:graphicData>
+                  </a:graphic>
+                </wp:inline>
+              </w:drawing>
+            </w:r>
+          </w:p>
+        </w:tc>
+        <w:tc>
+          <w:tcPr>
+            <w:tcW w:w="375" w:type="dxa"/>
+          </w:tcPr>
+          <w:p>
+            <w:pPr>
+              <w:rPr>
+                <w:noProof/>
+              </w:rPr>
+            </w:pPr>
+            <w:r>
+              <w:rPr>
+                <w:noProof/>
+              </w:rPr>
+              <w:drawing>
+                <wp:inline distT="0" distB="0" distL="0" distR="0" wp14:anchorId="35B0C4D4" wp14:editId="0CE29416">
+                  <wp:extent cx="605699" cy="1097280"/>
+                  <wp:effectExtent l="0" t="0" r="4445" b="7620"/>
+                  <wp:docPr id="23" name="Afbeelding 23" descr="Afbeeldingsresultaat voor symbolen&quot;"/>
+                  <wp:cNvGraphicFramePr>
+                    <a:graphicFrameLocks xmlns:a="http://schemas.openxmlformats.org/drawingml/2006/main" noChangeAspect="1"/>
+                  </wp:cNvGraphicFramePr>
+                  <a:graphic xmlns:a="http://schemas.openxmlformats.org/drawingml/2006/main">
+                    <a:graphicData uri="http://schemas.openxmlformats.org/drawingml/2006/picture">
+                      <pic:pic xmlns:pic="http://schemas.openxmlformats.org/drawingml/2006/picture">
+                        <pic:nvPicPr>
+                          <pic:cNvPr id="0" name="Picture 3" descr="Afbeeldingsresultaat voor symbolen&quot;"/>
+                          <pic:cNvPicPr>
+                            <a:picLocks noChangeAspect="1" noChangeArrowheads="1"/>
+                          </pic:cNvPicPr>
+                        </pic:nvPicPr>
+                        <pic:blipFill>
+                          <a:blip r:embed="rId19" cstate="print">
+                            <a:extLst>
+                              <a:ext uri="{28A0092B-C50C-407E-A947-70E740481C1C}">
+                                <a14:useLocalDpi xmlns:a14="http://schemas.microsoft.com/office/drawing/2010/main" val="0"/>
+                              </a:ext>
+                            </a:extLst>
+                          </a:blip>
+                          <a:srcRect/>
+                          <a:stretch>
+                            <a:fillRect/>
+                          </a:stretch>
+                        </pic:blipFill>
+                        <pic:spPr bwMode="auto">
+                          <a:xfrm flipH="1">
+                            <a:off x="0" y="0"/>
+                            <a:ext cx="622144" cy="1127071"/>
+                          </a:xfrm>
+                          <a:prstGeom prst="rect">
+                            <a:avLst/>
+                          </a:prstGeom>
+                          <a:noFill/>
+                          <a:ln>
+                            <a:noFill/>
+                          </a:ln>
+                        </pic:spPr>
+                      </pic:pic>
+                    </a:graphicData>
+                  </a:graphic>
+                </wp:inline>
+              </w:drawing>
+            </w:r>
+          </w:p>
+        </w:tc>
+        <w:tc>
+          <w:tcPr>
+            <w:tcW w:w="375" w:type="dxa"/>
+          </w:tcPr>
+          <w:p>
+            <w:pPr>
+              <w:rPr>
+                <w:noProof/>
+              </w:rPr>
+            </w:pPr>
+            <w:r>
+              <w:rPr>
+                <w:noProof/>
+              </w:rPr>
+              <w:drawing>
+                <wp:inline distT="0" distB="0" distL="0" distR="0" wp14:anchorId="1DE48C3B" wp14:editId="766D86F9">
+                  <wp:extent cx="800100" cy="800100"/>
+                  <wp:effectExtent l="0" t="0" r="0" b="0"/>
+                  <wp:docPr id="33" name="Afbeelding 33" descr="Afbeeldingsresultaat voor symbolen&quot;"/>
+                  <wp:cNvGraphicFramePr>
+                    <a:graphicFrameLocks xmlns:a="http://schemas.openxmlformats.org/drawingml/2006/main" noChangeAspect="1"/>
+                  </wp:cNvGraphicFramePr>
+                  <a:graphic xmlns:a="http://schemas.openxmlformats.org/drawingml/2006/main">
+                    <a:graphicData uri="http://schemas.openxmlformats.org/drawingml/2006/picture">
+                      <pic:pic xmlns:pic="http://schemas.openxmlformats.org/drawingml/2006/picture">
+                        <pic:nvPicPr>
+                          <pic:cNvPr id="0" name="Picture 11" descr="Afbeeldingsresultaat voor symbolen&quot;"/>
+                          <pic:cNvPicPr>
+                            <a:picLocks noChangeAspect="1" noChangeArrowheads="1"/>
+                          </pic:cNvPicPr>
+                        </pic:nvPicPr>
+                        <pic:blipFill>
+                          <a:blip r:embed="rId20" cstate="print">
+                            <a:extLst>
+                              <a:ext uri="{28A0092B-C50C-407E-A947-70E740481C1C}">
+                                <a14:useLocalDpi xmlns:a14="http://schemas.microsoft.com/office/drawing/2010/main" val="0"/>
+                              </a:ext>
+                            </a:extLst>
+                          </a:blip>
+                          <a:srcRect/>
+                          <a:stretch>
+                            <a:fillRect/>
+                          </a:stretch>
+                        </pic:blipFill>
+                        <pic:spPr bwMode="auto">
+                          <a:xfrm>
+                            <a:off x="0" y="0"/>
+                            <a:ext cx="800100" cy="800100"/>
                           </a:xfrm>
                           <a:prstGeom prst="rect">
                             <a:avLst/>
@@ -766,15 +1158,15 @@
         </w:trPr>
         <w:tc>
           <w:tcPr>
-            <w:tcW w:w="2203" w:type="dxa"/>
-          </w:tcPr>
-          <w:p>
-            <w:r>
-              <w:rPr>
-                <w:noProof/>
-              </w:rPr>
-              <w:drawing>
-                <wp:inline distT="0" distB="0" distL="0" distR="0">
+            <w:tcW w:w="1997" w:type="dxa"/>
+          </w:tcPr>
+          <w:p>
+            <w:r>
+              <w:rPr>
+                <w:noProof/>
+              </w:rPr>
+              <w:drawing>
+                <wp:inline distT="0" distB="0" distL="0" distR="0" wp14:anchorId="46D9B087" wp14:editId="285603AF">
                   <wp:extent cx="1028700" cy="1028700"/>
                   <wp:effectExtent l="0" t="0" r="0" b="0"/>
                   <wp:docPr id="14" name="Afbeelding 14" descr="Afbeeldingsresultaat voor nordic symbols&quot;"/>
@@ -791,7 +1183,7 @@
                           </pic:cNvPicPr>
                         </pic:nvPicPr>
                         <pic:blipFill>
-                          <a:blip r:embed="rId14" cstate="print">
+                          <a:blip r:embed="rId21" cstate="print">
                             <a:extLst>
                               <a:ext uri="{28A0092B-C50C-407E-A947-70E740481C1C}">
                                 <a14:useLocalDpi xmlns:a14="http://schemas.microsoft.com/office/drawing/2010/main" val="0"/>
@@ -826,15 +1218,15 @@
         </w:tc>
         <w:tc>
           <w:tcPr>
-            <w:tcW w:w="2053" w:type="dxa"/>
-          </w:tcPr>
-          <w:p>
-            <w:r>
-              <w:rPr>
-                <w:noProof/>
-              </w:rPr>
-              <w:drawing>
-                <wp:inline distT="0" distB="0" distL="0" distR="0">
+            <w:tcW w:w="2136" w:type="dxa"/>
+          </w:tcPr>
+          <w:p>
+            <w:r>
+              <w:rPr>
+                <w:noProof/>
+              </w:rPr>
+              <w:drawing>
+                <wp:inline distT="0" distB="0" distL="0" distR="0" wp14:anchorId="06D825D9" wp14:editId="2D309E12">
                   <wp:extent cx="1219200" cy="1219200"/>
                   <wp:effectExtent l="0" t="0" r="0" b="0"/>
                   <wp:docPr id="17" name="Afbeelding 17" descr="Afbeeldingsresultaat voor nordic symbols&quot;"/>
@@ -851,7 +1243,7 @@
                           </pic:cNvPicPr>
                         </pic:nvPicPr>
                         <pic:blipFill>
-                          <a:blip r:embed="rId15" cstate="print">
+                          <a:blip r:embed="rId22" cstate="print">
                             <a:extLst>
                               <a:ext uri="{28A0092B-C50C-407E-A947-70E740481C1C}">
                                 <a14:useLocalDpi xmlns:a14="http://schemas.microsoft.com/office/drawing/2010/main" val="0"/>
@@ -886,32 +1278,157 @@
         </w:tc>
         <w:tc>
           <w:tcPr>
-            <w:tcW w:w="2128" w:type="dxa"/>
-          </w:tcPr>
-          <w:p>
-            <w:r>
-              <w:rPr>
-                <w:noProof/>
-              </w:rPr>
-              <w:drawing>
-                <wp:inline distT="0" distB="0" distL="0" distR="0">
-                  <wp:extent cx="1181100" cy="1181100"/>
+            <w:tcW w:w="2080" w:type="dxa"/>
+          </w:tcPr>
+          <w:p>
+            <w:r>
+              <w:rPr>
+                <w:noProof/>
+              </w:rPr>
+              <w:drawing>
+                <wp:inline distT="0" distB="0" distL="0" distR="0" wp14:anchorId="3D2CE0C5" wp14:editId="6529F67F">
+                  <wp:extent cx="777240" cy="777240"/>
+                  <wp:effectExtent l="0" t="0" r="3810" b="3810"/>
+                  <wp:docPr id="22" name="Afbeelding 22" descr="Afbeeldingsresultaat voor transparant symbols&quot;"/>
+                  <wp:cNvGraphicFramePr>
+                    <a:graphicFrameLocks xmlns:a="http://schemas.openxmlformats.org/drawingml/2006/main" noChangeAspect="1"/>
+                  </wp:cNvGraphicFramePr>
+                  <a:graphic xmlns:a="http://schemas.openxmlformats.org/drawingml/2006/main">
+                    <a:graphicData uri="http://schemas.openxmlformats.org/drawingml/2006/picture">
+                      <pic:pic xmlns:pic="http://schemas.openxmlformats.org/drawingml/2006/picture">
+                        <pic:nvPicPr>
+                          <pic:cNvPr id="0" name="Picture 27" descr="Afbeeldingsresultaat voor transparant symbols&quot;"/>
+                          <pic:cNvPicPr>
+                            <a:picLocks noChangeAspect="1" noChangeArrowheads="1"/>
+                          </pic:cNvPicPr>
+                        </pic:nvPicPr>
+                        <pic:blipFill>
+                          <a:blip r:embed="rId23" cstate="print">
+                            <a:extLst>
+                              <a:ext uri="{28A0092B-C50C-407E-A947-70E740481C1C}">
+                                <a14:useLocalDpi xmlns:a14="http://schemas.microsoft.com/office/drawing/2010/main" val="0"/>
+                              </a:ext>
+                            </a:extLst>
+                          </a:blip>
+                          <a:srcRect/>
+                          <a:stretch>
+                            <a:fillRect/>
+                          </a:stretch>
+                        </pic:blipFill>
+                        <pic:spPr bwMode="auto">
+                          <a:xfrm>
+                            <a:off x="0" y="0"/>
+                            <a:ext cx="777240" cy="777240"/>
+                          </a:xfrm>
+                          <a:prstGeom prst="rect">
+                            <a:avLst/>
+                          </a:prstGeom>
+                          <a:noFill/>
+                          <a:ln>
+                            <a:noFill/>
+                          </a:ln>
+                        </pic:spPr>
+                      </pic:pic>
+                    </a:graphicData>
+                  </a:graphic>
+                </wp:inline>
+              </w:drawing>
+            </w:r>
+          </w:p>
+        </w:tc>
+        <w:tc>
+          <w:tcPr>
+            <w:tcW w:w="2053" w:type="dxa"/>
+          </w:tcPr>
+          <w:p>
+            <w:r>
+              <w:rPr>
+                <w:noProof/>
+              </w:rPr>
+              <w:drawing>
+                <wp:inline distT="0" distB="0" distL="0" distR="0" wp14:anchorId="0DCC43BB" wp14:editId="19712AC7">
+                  <wp:extent cx="922020" cy="922020"/>
                   <wp:effectExtent l="0" t="0" r="0" b="0"/>
-                  <wp:docPr id="22" name="Afbeelding 22" descr="Afbeeldingsresultaat voor transparant symbols&quot;"/>
-                  <wp:cNvGraphicFramePr>
-                    <a:graphicFrameLocks xmlns:a="http://schemas.openxmlformats.org/drawingml/2006/main" noChangeAspect="1"/>
-                  </wp:cNvGraphicFramePr>
-                  <a:graphic xmlns:a="http://schemas.openxmlformats.org/drawingml/2006/main">
-                    <a:graphicData uri="http://schemas.openxmlformats.org/drawingml/2006/picture">
-                      <pic:pic xmlns:pic="http://schemas.openxmlformats.org/drawingml/2006/picture">
-                        <pic:nvPicPr>
-                          <pic:cNvPr id="0" name="Picture 27" descr="Afbeeldingsresultaat voor transparant symbols&quot;"/>
-                          <pic:cNvPicPr>
-                            <a:picLocks noChangeAspect="1" noChangeArrowheads="1"/>
-                          </pic:cNvPicPr>
-                        </pic:nvPicPr>
-                        <pic:blipFill>
-                          <a:blip r:embed="rId16" cstate="print">
+                  <wp:docPr id="3" name="Afbeelding 3" descr="Afbeeldingsresultaat voor symbols&quot;"/>
+                  <wp:cNvGraphicFramePr>
+                    <a:graphicFrameLocks xmlns:a="http://schemas.openxmlformats.org/drawingml/2006/main" noChangeAspect="1"/>
+                  </wp:cNvGraphicFramePr>
+                  <a:graphic xmlns:a="http://schemas.openxmlformats.org/drawingml/2006/main">
+                    <a:graphicData uri="http://schemas.openxmlformats.org/drawingml/2006/picture">
+                      <pic:pic xmlns:pic="http://schemas.openxmlformats.org/drawingml/2006/picture">
+                        <pic:nvPicPr>
+                          <pic:cNvPr id="0" name="Picture 2" descr="Afbeeldingsresultaat voor symbols&quot;"/>
+                          <pic:cNvPicPr>
+                            <a:picLocks noChangeAspect="1" noChangeArrowheads="1"/>
+                          </pic:cNvPicPr>
+                        </pic:nvPicPr>
+                        <pic:blipFill>
+                          <a:blip r:embed="rId24" cstate="print">
+                            <a:extLst>
+                              <a:ext uri="{28A0092B-C50C-407E-A947-70E740481C1C}">
+                                <a14:useLocalDpi xmlns:a14="http://schemas.microsoft.com/office/drawing/2010/main" val="0"/>
+                              </a:ext>
+                            </a:extLst>
+                          </a:blip>
+                          <a:srcRect/>
+                          <a:stretch>
+                            <a:fillRect/>
+                          </a:stretch>
+                        </pic:blipFill>
+                        <pic:spPr bwMode="auto">
+                          <a:xfrm flipH="1">
+                            <a:off x="0" y="0"/>
+                            <a:ext cx="922020" cy="922020"/>
+                          </a:xfrm>
+                          <a:prstGeom prst="rect">
+                            <a:avLst/>
+                          </a:prstGeom>
+                          <a:noFill/>
+                          <a:ln>
+                            <a:noFill/>
+                          </a:ln>
+                        </pic:spPr>
+                      </pic:pic>
+                    </a:graphicData>
+                  </a:graphic>
+                </wp:inline>
+              </w:drawing>
+            </w:r>
+          </w:p>
+        </w:tc>
+        <w:tc>
+          <w:tcPr>
+            <w:tcW w:w="375" w:type="dxa"/>
+          </w:tcPr>
+          <w:p>
+            <w:pPr>
+              <w:rPr>
+                <w:noProof/>
+              </w:rPr>
+            </w:pPr>
+            <w:r>
+              <w:rPr>
+                <w:noProof/>
+              </w:rPr>
+              <w:drawing>
+                <wp:inline distT="0" distB="0" distL="0" distR="0" wp14:anchorId="4F94332B" wp14:editId="42B7A5EC">
+                  <wp:extent cx="762000" cy="762000"/>
+                  <wp:effectExtent l="0" t="0" r="0" b="0"/>
+                  <wp:docPr id="28" name="Afbeelding 28" descr="Afbeeldingsresultaat voor symbolen&quot;"/>
+                  <wp:cNvGraphicFramePr>
+                    <a:graphicFrameLocks xmlns:a="http://schemas.openxmlformats.org/drawingml/2006/main" noChangeAspect="1"/>
+                  </wp:cNvGraphicFramePr>
+                  <a:graphic xmlns:a="http://schemas.openxmlformats.org/drawingml/2006/main">
+                    <a:graphicData uri="http://schemas.openxmlformats.org/drawingml/2006/picture">
+                      <pic:pic xmlns:pic="http://schemas.openxmlformats.org/drawingml/2006/picture">
+                        <pic:nvPicPr>
+                          <pic:cNvPr id="0" name="Picture 5" descr="Afbeeldingsresultaat voor symbolen&quot;"/>
+                          <pic:cNvPicPr>
+                            <a:picLocks noChangeAspect="1" noChangeArrowheads="1"/>
+                          </pic:cNvPicPr>
+                        </pic:nvPicPr>
+                        <pic:blipFill>
+                          <a:blip r:embed="rId25" cstate="print">
                             <a:extLst>
                               <a:ext uri="{28A0092B-C50C-407E-A947-70E740481C1C}">
                                 <a14:useLocalDpi xmlns:a14="http://schemas.microsoft.com/office/drawing/2010/main" val="0"/>
@@ -926,38 +1443,43 @@
                         <pic:spPr bwMode="auto">
                           <a:xfrm>
                             <a:off x="0" y="0"/>
-                            <a:ext cx="1181100" cy="1181100"/>
-                          </a:xfrm>
-                          <a:prstGeom prst="rect">
-                            <a:avLst/>
-                          </a:prstGeom>
-                          <a:noFill/>
-                          <a:ln>
-                            <a:noFill/>
-                          </a:ln>
-                        </pic:spPr>
-                      </pic:pic>
-                    </a:graphicData>
-                  </a:graphic>
-                </wp:inline>
-              </w:drawing>
-            </w:r>
-          </w:p>
-        </w:tc>
-        <w:tc>
-          <w:tcPr>
-            <w:tcW w:w="2128" w:type="dxa"/>
-          </w:tcPr>
-          <w:p>
-            <w:r>
-              <w:rPr>
-                <w:noProof/>
-              </w:rPr>
-              <w:drawing>
-                <wp:inline distT="0" distB="0" distL="0" distR="0" wp14:anchorId="7ECF4169" wp14:editId="700D5AD8">
-                  <wp:extent cx="1097280" cy="1097280"/>
-                  <wp:effectExtent l="0" t="0" r="7620" b="7620"/>
-                  <wp:docPr id="3" name="Afbeelding 3" descr="Afbeeldingsresultaat voor symbols&quot;"/>
+                            <a:ext cx="762000" cy="762000"/>
+                          </a:xfrm>
+                          <a:prstGeom prst="rect">
+                            <a:avLst/>
+                          </a:prstGeom>
+                          <a:noFill/>
+                          <a:ln>
+                            <a:noFill/>
+                          </a:ln>
+                        </pic:spPr>
+                      </pic:pic>
+                    </a:graphicData>
+                  </a:graphic>
+                </wp:inline>
+              </w:drawing>
+            </w:r>
+          </w:p>
+        </w:tc>
+        <w:tc>
+          <w:tcPr>
+            <w:tcW w:w="375" w:type="dxa"/>
+          </w:tcPr>
+          <w:p>
+            <w:pPr>
+              <w:rPr>
+                <w:noProof/>
+              </w:rPr>
+            </w:pPr>
+            <w:r>
+              <w:rPr>
+                <w:noProof/>
+              </w:rPr>
+              <w:drawing>
+                <wp:inline distT="0" distB="0" distL="0" distR="0" wp14:anchorId="2E83955F" wp14:editId="090622AD">
+                  <wp:extent cx="739140" cy="739140"/>
+                  <wp:effectExtent l="0" t="0" r="3810" b="3810"/>
+                  <wp:docPr id="35" name="Afbeelding 35" descr="Afbeeldingsresultaat voor symbols&quot;"/>
                   <wp:cNvGraphicFramePr>
                     <a:graphicFrameLocks xmlns:a="http://schemas.openxmlformats.org/drawingml/2006/main" noChangeAspect="1"/>
                   </wp:cNvGraphicFramePr>
@@ -971,7 +1493,7 @@
                           </pic:cNvPicPr>
                         </pic:nvPicPr>
                         <pic:blipFill>
-                          <a:blip r:embed="rId4" cstate="print">
+                          <a:blip r:embed="rId26" cstate="print">
                             <a:extLst>
                               <a:ext uri="{28A0092B-C50C-407E-A947-70E740481C1C}">
                                 <a14:useLocalDpi xmlns:a14="http://schemas.microsoft.com/office/drawing/2010/main" val="0"/>
@@ -986,7 +1508,7 @@
                         <pic:spPr bwMode="auto">
                           <a:xfrm flipH="1">
                             <a:off x="0" y="0"/>
-                            <a:ext cx="1097280" cy="1097280"/>
+                            <a:ext cx="739140" cy="739140"/>
                           </a:xfrm>
                           <a:prstGeom prst="rect">
                             <a:avLst/>
@@ -1011,15 +1533,15 @@
         </w:trPr>
         <w:tc>
           <w:tcPr>
-            <w:tcW w:w="2203" w:type="dxa"/>
-          </w:tcPr>
-          <w:p>
-            <w:r>
-              <w:rPr>
-                <w:noProof/>
-              </w:rPr>
-              <w:drawing>
-                <wp:inline distT="0" distB="0" distL="0" distR="0">
+            <w:tcW w:w="1997" w:type="dxa"/>
+          </w:tcPr>
+          <w:p>
+            <w:r>
+              <w:rPr>
+                <w:noProof/>
+              </w:rPr>
+              <w:drawing>
+                <wp:inline distT="0" distB="0" distL="0" distR="0" wp14:anchorId="268B42EB" wp14:editId="4792FDB9">
                   <wp:extent cx="1120140" cy="1120140"/>
                   <wp:effectExtent l="0" t="0" r="0" b="0"/>
                   <wp:docPr id="15" name="Afbeelding 15" descr="Afbeeldingsresultaat voor nordic symbols&quot;"/>
@@ -1036,7 +1558,7 @@
                           </pic:cNvPicPr>
                         </pic:nvPicPr>
                         <pic:blipFill>
-                          <a:blip r:embed="rId17" cstate="print">
+                          <a:blip r:embed="rId27" cstate="print">
                             <a:extLst>
                               <a:ext uri="{28A0092B-C50C-407E-A947-70E740481C1C}">
                                 <a14:useLocalDpi xmlns:a14="http://schemas.microsoft.com/office/drawing/2010/main" val="0"/>
@@ -1071,15 +1593,15 @@
         </w:tc>
         <w:tc>
           <w:tcPr>
-            <w:tcW w:w="2053" w:type="dxa"/>
-          </w:tcPr>
-          <w:p>
-            <w:r>
-              <w:rPr>
-                <w:noProof/>
-              </w:rPr>
-              <w:drawing>
-                <wp:inline distT="0" distB="0" distL="0" distR="0">
+            <w:tcW w:w="2136" w:type="dxa"/>
+          </w:tcPr>
+          <w:p>
+            <w:r>
+              <w:rPr>
+                <w:noProof/>
+              </w:rPr>
+              <w:drawing>
+                <wp:inline distT="0" distB="0" distL="0" distR="0" wp14:anchorId="6D1C7F91" wp14:editId="7956C3F3">
                   <wp:extent cx="944880" cy="1079847"/>
                   <wp:effectExtent l="0" t="0" r="0" b="0"/>
                   <wp:docPr id="18" name="Afbeelding 18" descr="Afbeeldingsresultaat voor transparant symbols&quot;"/>
@@ -1096,7 +1618,7 @@
                           </pic:cNvPicPr>
                         </pic:nvPicPr>
                         <pic:blipFill>
-                          <a:blip r:embed="rId18" cstate="print">
+                          <a:blip r:embed="rId28" cstate="print">
                             <a:extLst>
                               <a:ext uri="{28A0092B-C50C-407E-A947-70E740481C1C}">
                                 <a14:useLocalDpi xmlns:a14="http://schemas.microsoft.com/office/drawing/2010/main" val="0"/>
@@ -1131,16 +1653,16 @@
         </w:tc>
         <w:tc>
           <w:tcPr>
-            <w:tcW w:w="2128" w:type="dxa"/>
-          </w:tcPr>
-          <w:p>
-            <w:r>
-              <w:rPr>
-                <w:noProof/>
-              </w:rPr>
-              <w:drawing>
-                <wp:inline distT="0" distB="0" distL="0" distR="0" wp14:anchorId="501E6605" wp14:editId="393CA017">
-                  <wp:extent cx="1051560" cy="1051560"/>
+            <w:tcW w:w="2080" w:type="dxa"/>
+          </w:tcPr>
+          <w:p>
+            <w:r>
+              <w:rPr>
+                <w:noProof/>
+              </w:rPr>
+              <w:drawing>
+                <wp:inline distT="0" distB="0" distL="0" distR="0" wp14:anchorId="10A83F3C" wp14:editId="19097D42">
+                  <wp:extent cx="899160" cy="899160"/>
                   <wp:effectExtent l="0" t="0" r="0" b="0"/>
                   <wp:docPr id="8" name="Afbeelding 8" descr="Afbeeldingsresultaat voor symbols&quot;"/>
                   <wp:cNvGraphicFramePr>
@@ -1156,7 +1678,7 @@
                           </pic:cNvPicPr>
                         </pic:nvPicPr>
                         <pic:blipFill>
-                          <a:blip r:embed="rId8" cstate="print">
+                          <a:blip r:embed="rId10" cstate="print">
                             <a:extLst>
                               <a:ext uri="{28A0092B-C50C-407E-A947-70E740481C1C}">
                                 <a14:useLocalDpi xmlns:a14="http://schemas.microsoft.com/office/drawing/2010/main" val="0"/>
@@ -1171,37 +1693,37 @@
                         <pic:spPr bwMode="auto">
                           <a:xfrm>
                             <a:off x="0" y="0"/>
-                            <a:ext cx="1051560" cy="1051560"/>
-                          </a:xfrm>
-                          <a:prstGeom prst="rect">
-                            <a:avLst/>
-                          </a:prstGeom>
-                          <a:noFill/>
-                          <a:ln>
-                            <a:noFill/>
-                          </a:ln>
-                        </pic:spPr>
-                      </pic:pic>
-                    </a:graphicData>
-                  </a:graphic>
-                </wp:inline>
-              </w:drawing>
-            </w:r>
-          </w:p>
-        </w:tc>
-        <w:tc>
-          <w:tcPr>
-            <w:tcW w:w="2128" w:type="dxa"/>
-          </w:tcPr>
-          <w:p>
-            <w:r>
-              <w:rPr>
-                <w:noProof/>
-              </w:rPr>
-              <w:drawing>
-                <wp:inline distT="0" distB="0" distL="0" distR="0">
-                  <wp:extent cx="1152540" cy="1144905"/>
-                  <wp:effectExtent l="0" t="0" r="9525" b="0"/>
+                            <a:ext cx="899160" cy="899160"/>
+                          </a:xfrm>
+                          <a:prstGeom prst="rect">
+                            <a:avLst/>
+                          </a:prstGeom>
+                          <a:noFill/>
+                          <a:ln>
+                            <a:noFill/>
+                          </a:ln>
+                        </pic:spPr>
+                      </pic:pic>
+                    </a:graphicData>
+                  </a:graphic>
+                </wp:inline>
+              </w:drawing>
+            </w:r>
+          </w:p>
+        </w:tc>
+        <w:tc>
+          <w:tcPr>
+            <w:tcW w:w="2053" w:type="dxa"/>
+          </w:tcPr>
+          <w:p>
+            <w:r>
+              <w:rPr>
+                <w:noProof/>
+              </w:rPr>
+              <w:drawing>
+                <wp:inline distT="0" distB="0" distL="0" distR="0" wp14:anchorId="77CF3C99" wp14:editId="0BCDE9F4">
+                  <wp:extent cx="920498" cy="914400"/>
+                  <wp:effectExtent l="0" t="0" r="0" b="0"/>
                   <wp:docPr id="26" name="Afbeelding 26" descr="Afbeeldingsresultaat voor transparant symbols&quot;"/>
                   <wp:cNvGraphicFramePr>
                     <a:graphicFrameLocks xmlns:a="http://schemas.openxmlformats.org/drawingml/2006/main" noChangeAspect="1"/>
@@ -1216,7 +1738,7 @@
                           </pic:cNvPicPr>
                         </pic:nvPicPr>
                         <pic:blipFill>
-                          <a:blip r:embed="rId19" cstate="print">
+                          <a:blip r:embed="rId29" cstate="print">
                             <a:extLst>
                               <a:ext uri="{28A0092B-C50C-407E-A947-70E740481C1C}">
                                 <a14:useLocalDpi xmlns:a14="http://schemas.microsoft.com/office/drawing/2010/main" val="0"/>
@@ -1231,7 +1753,137 @@
                         <pic:spPr bwMode="auto">
                           <a:xfrm>
                             <a:off x="0" y="0"/>
-                            <a:ext cx="1168514" cy="1160773"/>
+                            <a:ext cx="935465" cy="929268"/>
+                          </a:xfrm>
+                          <a:prstGeom prst="rect">
+                            <a:avLst/>
+                          </a:prstGeom>
+                          <a:noFill/>
+                          <a:ln>
+                            <a:noFill/>
+                          </a:ln>
+                        </pic:spPr>
+                      </pic:pic>
+                    </a:graphicData>
+                  </a:graphic>
+                </wp:inline>
+              </w:drawing>
+            </w:r>
+          </w:p>
+        </w:tc>
+        <w:tc>
+          <w:tcPr>
+            <w:tcW w:w="375" w:type="dxa"/>
+          </w:tcPr>
+          <w:p>
+            <w:pPr>
+              <w:rPr>
+                <w:noProof/>
+              </w:rPr>
+            </w:pPr>
+            <w:r>
+              <w:rPr>
+                <w:noProof/>
+              </w:rPr>
+              <w:drawing>
+                <wp:inline distT="0" distB="0" distL="0" distR="0" wp14:anchorId="769E27D2" wp14:editId="35D5E847">
+                  <wp:extent cx="685800" cy="685800"/>
+                  <wp:effectExtent l="0" t="0" r="0" b="0"/>
+                  <wp:docPr id="29" name="Afbeelding 29" descr="Afbeeldingsresultaat voor symbols&quot;"/>
+                  <wp:cNvGraphicFramePr>
+                    <a:graphicFrameLocks xmlns:a="http://schemas.openxmlformats.org/drawingml/2006/main" noChangeAspect="1"/>
+                  </wp:cNvGraphicFramePr>
+                  <a:graphic xmlns:a="http://schemas.openxmlformats.org/drawingml/2006/main">
+                    <a:graphicData uri="http://schemas.openxmlformats.org/drawingml/2006/picture">
+                      <pic:pic xmlns:pic="http://schemas.openxmlformats.org/drawingml/2006/picture">
+                        <pic:nvPicPr>
+                          <pic:cNvPr id="0" name="Picture 1" descr="Afbeeldingsresultaat voor symbols&quot;"/>
+                          <pic:cNvPicPr>
+                            <a:picLocks noChangeAspect="1" noChangeArrowheads="1"/>
+                          </pic:cNvPicPr>
+                        </pic:nvPicPr>
+                        <pic:blipFill>
+                          <a:blip r:embed="rId10" cstate="print">
+                            <a:extLst>
+                              <a:ext uri="{28A0092B-C50C-407E-A947-70E740481C1C}">
+                                <a14:useLocalDpi xmlns:a14="http://schemas.microsoft.com/office/drawing/2010/main" val="0"/>
+                              </a:ext>
+                            </a:extLst>
+                          </a:blip>
+                          <a:srcRect/>
+                          <a:stretch>
+                            <a:fillRect/>
+                          </a:stretch>
+                        </pic:blipFill>
+                        <pic:spPr bwMode="auto">
+                          <a:xfrm>
+                            <a:off x="0" y="0"/>
+                            <a:ext cx="685800" cy="685800"/>
+                          </a:xfrm>
+                          <a:prstGeom prst="rect">
+                            <a:avLst/>
+                          </a:prstGeom>
+                          <a:noFill/>
+                          <a:ln>
+                            <a:noFill/>
+                          </a:ln>
+                        </pic:spPr>
+                      </pic:pic>
+                    </a:graphicData>
+                  </a:graphic>
+                </wp:inline>
+              </w:drawing>
+            </w:r>
+          </w:p>
+        </w:tc>
+        <w:tc>
+          <w:tcPr>
+            <w:tcW w:w="375" w:type="dxa"/>
+          </w:tcPr>
+          <w:p>
+            <w:pPr>
+              <w:rPr>
+                <w:noProof/>
+              </w:rPr>
+            </w:pPr>
+            <w:r>
+              <w:rPr>
+                <w:noProof/>
+              </w:rPr>
+              <w:drawing>
+                <wp:inline distT="0" distB="0" distL="0" distR="0" wp14:anchorId="74CEB3D1" wp14:editId="53EF43C5">
+                  <wp:extent cx="748778" cy="1059180"/>
+                  <wp:effectExtent l="0" t="0" r="0" b="7620"/>
+                  <wp:docPr id="36" name="Afbeelding 36" descr="Afbeeldingsresultaat voor symbolen&quot;"/>
+                  <wp:cNvGraphicFramePr>
+                    <a:graphicFrameLocks xmlns:a="http://schemas.openxmlformats.org/drawingml/2006/main" noChangeAspect="1"/>
+                  </wp:cNvGraphicFramePr>
+                  <a:graphic xmlns:a="http://schemas.openxmlformats.org/drawingml/2006/main">
+                    <a:graphicData uri="http://schemas.openxmlformats.org/drawingml/2006/picture">
+                      <pic:pic xmlns:pic="http://schemas.openxmlformats.org/drawingml/2006/picture">
+                        <pic:nvPicPr>
+                          <pic:cNvPr id="0" name="Picture 13" descr="Afbeeldingsresultaat voor symbolen&quot;"/>
+                          <pic:cNvPicPr>
+                            <a:picLocks noChangeAspect="1" noChangeArrowheads="1"/>
+                          </pic:cNvPicPr>
+                        </pic:nvPicPr>
+                        <pic:blipFill>
+                          <a:blip r:embed="rId30" cstate="print">
+                            <a:extLst>
+                              <a:ext uri="{28A0092B-C50C-407E-A947-70E740481C1C}">
+                                <a14:useLocalDpi xmlns:a14="http://schemas.microsoft.com/office/drawing/2010/main" val="0"/>
+                              </a:ext>
+                            </a:extLst>
+                          </a:blip>
+                          <a:srcRect/>
+                          <a:stretch>
+                            <a:fillRect/>
+                          </a:stretch>
+                        </pic:blipFill>
+                        <pic:spPr bwMode="auto">
+                          <a:xfrm>
+                            <a:off x="0" y="0"/>
+                            <a:ext cx="756319" cy="1069847"/>
                           </a:xfrm>
                           <a:prstGeom prst="rect">
                             <a:avLst/>
@@ -1256,15 +1908,15 @@
         </w:trPr>
         <w:tc>
           <w:tcPr>
-            <w:tcW w:w="2203" w:type="dxa"/>
-          </w:tcPr>
-          <w:p>
-            <w:r>
-              <w:rPr>
-                <w:noProof/>
-              </w:rPr>
-              <w:drawing>
-                <wp:inline distT="0" distB="0" distL="0" distR="0">
+            <w:tcW w:w="1997" w:type="dxa"/>
+          </w:tcPr>
+          <w:p>
+            <w:r>
+              <w:rPr>
+                <w:noProof/>
+              </w:rPr>
+              <w:drawing>
+                <wp:inline distT="0" distB="0" distL="0" distR="0" wp14:anchorId="1D5D5453" wp14:editId="2078C7ED">
                   <wp:extent cx="792480" cy="1025667"/>
                   <wp:effectExtent l="0" t="0" r="7620" b="3175"/>
                   <wp:docPr id="16" name="Afbeelding 16" descr="Afbeeldingsresultaat voor nordic symbols&quot;"/>
@@ -1281,7 +1933,7 @@
                           </pic:cNvPicPr>
                         </pic:nvPicPr>
                         <pic:blipFill>
-                          <a:blip r:embed="rId20" cstate="print">
+                          <a:blip r:embed="rId31" cstate="print">
                             <a:extLst>
                               <a:ext uri="{28A0092B-C50C-407E-A947-70E740481C1C}">
                                 <a14:useLocalDpi xmlns:a14="http://schemas.microsoft.com/office/drawing/2010/main" val="0"/>
@@ -1316,16 +1968,16 @@
         </w:tc>
         <w:tc>
           <w:tcPr>
-            <w:tcW w:w="2053" w:type="dxa"/>
-          </w:tcPr>
-          <w:p>
-            <w:r>
-              <w:rPr>
-                <w:noProof/>
-              </w:rPr>
-              <w:drawing>
-                <wp:inline distT="0" distB="0" distL="0" distR="0" wp14:anchorId="501E6605" wp14:editId="393CA017">
-                  <wp:extent cx="1051560" cy="1051560"/>
+            <w:tcW w:w="2136" w:type="dxa"/>
+          </w:tcPr>
+          <w:p>
+            <w:r>
+              <w:rPr>
+                <w:noProof/>
+              </w:rPr>
+              <w:drawing>
+                <wp:inline distT="0" distB="0" distL="0" distR="0" wp14:anchorId="549A856B" wp14:editId="761EF9B7">
+                  <wp:extent cx="952500" cy="952500"/>
                   <wp:effectExtent l="0" t="0" r="0" b="0"/>
                   <wp:docPr id="9" name="Afbeelding 9" descr="Afbeeldingsresultaat voor symbols&quot;"/>
                   <wp:cNvGraphicFramePr>
@@ -1341,7 +1993,7 @@
                           </pic:cNvPicPr>
                         </pic:nvPicPr>
                         <pic:blipFill>
-                          <a:blip r:embed="rId8" cstate="print">
+                          <a:blip r:embed="rId10" cstate="print">
                             <a:extLst>
                               <a:ext uri="{28A0092B-C50C-407E-A947-70E740481C1C}">
                                 <a14:useLocalDpi xmlns:a14="http://schemas.microsoft.com/office/drawing/2010/main" val="0"/>
@@ -1356,37 +2008,37 @@
                         <pic:spPr bwMode="auto">
                           <a:xfrm>
                             <a:off x="0" y="0"/>
-                            <a:ext cx="1051560" cy="1051560"/>
-                          </a:xfrm>
-                          <a:prstGeom prst="rect">
-                            <a:avLst/>
-                          </a:prstGeom>
-                          <a:noFill/>
-                          <a:ln>
-                            <a:noFill/>
-                          </a:ln>
-                        </pic:spPr>
-                      </pic:pic>
-                    </a:graphicData>
-                  </a:graphic>
-                </wp:inline>
-              </w:drawing>
-            </w:r>
-          </w:p>
-        </w:tc>
-        <w:tc>
-          <w:tcPr>
-            <w:tcW w:w="2128" w:type="dxa"/>
-          </w:tcPr>
-          <w:p>
-            <w:r>
-              <w:rPr>
-                <w:noProof/>
-              </w:rPr>
-              <w:drawing>
-                <wp:inline distT="0" distB="0" distL="0" distR="0" wp14:anchorId="7ECF4169" wp14:editId="700D5AD8">
-                  <wp:extent cx="1097280" cy="1097280"/>
-                  <wp:effectExtent l="0" t="0" r="7620" b="7620"/>
+                            <a:ext cx="952500" cy="952500"/>
+                          </a:xfrm>
+                          <a:prstGeom prst="rect">
+                            <a:avLst/>
+                          </a:prstGeom>
+                          <a:noFill/>
+                          <a:ln>
+                            <a:noFill/>
+                          </a:ln>
+                        </pic:spPr>
+                      </pic:pic>
+                    </a:graphicData>
+                  </a:graphic>
+                </wp:inline>
+              </w:drawing>
+            </w:r>
+          </w:p>
+        </w:tc>
+        <w:tc>
+          <w:tcPr>
+            <w:tcW w:w="2080" w:type="dxa"/>
+          </w:tcPr>
+          <w:p>
+            <w:r>
+              <w:rPr>
+                <w:noProof/>
+              </w:rPr>
+              <w:drawing>
+                <wp:inline distT="0" distB="0" distL="0" distR="0" wp14:anchorId="7EAC5122" wp14:editId="711702D8">
+                  <wp:extent cx="899160" cy="899160"/>
+                  <wp:effectExtent l="0" t="0" r="0" b="0"/>
                   <wp:docPr id="4" name="Afbeelding 4" descr="Afbeeldingsresultaat voor symbols&quot;"/>
                   <wp:cNvGraphicFramePr>
                     <a:graphicFrameLocks xmlns:a="http://schemas.openxmlformats.org/drawingml/2006/main" noChangeAspect="1"/>
@@ -1401,7 +2053,7 @@
                           </pic:cNvPicPr>
                         </pic:nvPicPr>
                         <pic:blipFill>
-                          <a:blip r:embed="rId4" cstate="print">
+                          <a:blip r:embed="rId32" cstate="print">
                             <a:extLst>
                               <a:ext uri="{28A0092B-C50C-407E-A947-70E740481C1C}">
                                 <a14:useLocalDpi xmlns:a14="http://schemas.microsoft.com/office/drawing/2010/main" val="0"/>
@@ -1416,35 +2068,35 @@
                         <pic:spPr bwMode="auto">
                           <a:xfrm flipH="1">
                             <a:off x="0" y="0"/>
-                            <a:ext cx="1097280" cy="1097280"/>
-                          </a:xfrm>
-                          <a:prstGeom prst="rect">
-                            <a:avLst/>
-                          </a:prstGeom>
-                          <a:noFill/>
-                          <a:ln>
-                            <a:noFill/>
-                          </a:ln>
-                        </pic:spPr>
-                      </pic:pic>
-                    </a:graphicData>
-                  </a:graphic>
-                </wp:inline>
-              </w:drawing>
-            </w:r>
-          </w:p>
-        </w:tc>
-        <w:tc>
-          <w:tcPr>
-            <w:tcW w:w="2128" w:type="dxa"/>
-          </w:tcPr>
-          <w:p>
-            <w:r>
-              <w:rPr>
-                <w:noProof/>
-              </w:rPr>
-              <w:drawing>
-                <wp:inline distT="0" distB="0" distL="0" distR="0">
+                            <a:ext cx="899160" cy="899160"/>
+                          </a:xfrm>
+                          <a:prstGeom prst="rect">
+                            <a:avLst/>
+                          </a:prstGeom>
+                          <a:noFill/>
+                          <a:ln>
+                            <a:noFill/>
+                          </a:ln>
+                        </pic:spPr>
+                      </pic:pic>
+                    </a:graphicData>
+                  </a:graphic>
+                </wp:inline>
+              </w:drawing>
+            </w:r>
+          </w:p>
+        </w:tc>
+        <w:tc>
+          <w:tcPr>
+            <w:tcW w:w="2053" w:type="dxa"/>
+          </w:tcPr>
+          <w:p>
+            <w:r>
+              <w:rPr>
+                <w:noProof/>
+              </w:rPr>
+              <w:drawing>
+                <wp:inline distT="0" distB="0" distL="0" distR="0" wp14:anchorId="3CC205E2" wp14:editId="7A687947">
                   <wp:extent cx="1097280" cy="1097280"/>
                   <wp:effectExtent l="0" t="0" r="0" b="7620"/>
                   <wp:docPr id="27" name="Afbeelding 27" descr="Afbeeldingsresultaat voor unknown pokemon&quot;"/>
@@ -1461,7 +2113,7 @@
                           </pic:cNvPicPr>
                         </pic:nvPicPr>
                         <pic:blipFill>
-                          <a:blip r:embed="rId21">
+                          <a:blip r:embed="rId33">
                             <a:extLst>
                               <a:ext uri="{28A0092B-C50C-407E-A947-70E740481C1C}">
                                 <a14:useLocalDpi xmlns:a14="http://schemas.microsoft.com/office/drawing/2010/main" val="0"/>
@@ -1477,6 +2129,136 @@
                           <a:xfrm flipH="1">
                             <a:off x="0" y="0"/>
                             <a:ext cx="1097280" cy="1097280"/>
+                          </a:xfrm>
+                          <a:prstGeom prst="rect">
+                            <a:avLst/>
+                          </a:prstGeom>
+                          <a:noFill/>
+                          <a:ln>
+                            <a:noFill/>
+                          </a:ln>
+                        </pic:spPr>
+                      </pic:pic>
+                    </a:graphicData>
+                  </a:graphic>
+                </wp:inline>
+              </w:drawing>
+            </w:r>
+          </w:p>
+        </w:tc>
+        <w:tc>
+          <w:tcPr>
+            <w:tcW w:w="375" w:type="dxa"/>
+          </w:tcPr>
+          <w:p>
+            <w:pPr>
+              <w:rPr>
+                <w:noProof/>
+              </w:rPr>
+            </w:pPr>
+            <w:r>
+              <w:rPr>
+                <w:noProof/>
+              </w:rPr>
+              <w:drawing>
+                <wp:inline distT="0" distB="0" distL="0" distR="0" wp14:anchorId="0B9E7420" wp14:editId="61123D8C">
+                  <wp:extent cx="739140" cy="739140"/>
+                  <wp:effectExtent l="0" t="0" r="3810" b="3810"/>
+                  <wp:docPr id="30" name="Afbeelding 30" descr="Afbeeldingsresultaat voor symbols&quot;"/>
+                  <wp:cNvGraphicFramePr>
+                    <a:graphicFrameLocks xmlns:a="http://schemas.openxmlformats.org/drawingml/2006/main" noChangeAspect="1"/>
+                  </wp:cNvGraphicFramePr>
+                  <a:graphic xmlns:a="http://schemas.openxmlformats.org/drawingml/2006/main">
+                    <a:graphicData uri="http://schemas.openxmlformats.org/drawingml/2006/picture">
+                      <pic:pic xmlns:pic="http://schemas.openxmlformats.org/drawingml/2006/picture">
+                        <pic:nvPicPr>
+                          <pic:cNvPr id="0" name="Picture 2" descr="Afbeeldingsresultaat voor symbols&quot;"/>
+                          <pic:cNvPicPr>
+                            <a:picLocks noChangeAspect="1" noChangeArrowheads="1"/>
+                          </pic:cNvPicPr>
+                        </pic:nvPicPr>
+                        <pic:blipFill>
+                          <a:blip r:embed="rId26" cstate="print">
+                            <a:extLst>
+                              <a:ext uri="{28A0092B-C50C-407E-A947-70E740481C1C}">
+                                <a14:useLocalDpi xmlns:a14="http://schemas.microsoft.com/office/drawing/2010/main" val="0"/>
+                              </a:ext>
+                            </a:extLst>
+                          </a:blip>
+                          <a:srcRect/>
+                          <a:stretch>
+                            <a:fillRect/>
+                          </a:stretch>
+                        </pic:blipFill>
+                        <pic:spPr bwMode="auto">
+                          <a:xfrm flipH="1">
+                            <a:off x="0" y="0"/>
+                            <a:ext cx="739140" cy="739140"/>
+                          </a:xfrm>
+                          <a:prstGeom prst="rect">
+                            <a:avLst/>
+                          </a:prstGeom>
+                          <a:noFill/>
+                          <a:ln>
+                            <a:noFill/>
+                          </a:ln>
+                        </pic:spPr>
+                      </pic:pic>
+                    </a:graphicData>
+                  </a:graphic>
+                </wp:inline>
+              </w:drawing>
+            </w:r>
+          </w:p>
+        </w:tc>
+        <w:tc>
+          <w:tcPr>
+            <w:tcW w:w="375" w:type="dxa"/>
+          </w:tcPr>
+          <w:p>
+            <w:pPr>
+              <w:rPr>
+                <w:noProof/>
+              </w:rPr>
+            </w:pPr>
+            <w:r>
+              <w:rPr>
+                <w:noProof/>
+              </w:rPr>
+              <w:drawing>
+                <wp:inline distT="0" distB="0" distL="0" distR="0" wp14:anchorId="0AEE2B1A" wp14:editId="6DF83A17">
+                  <wp:extent cx="685800" cy="685800"/>
+                  <wp:effectExtent l="0" t="0" r="0" b="0"/>
+                  <wp:docPr id="34" name="Afbeelding 34" descr="Afbeeldingsresultaat voor symbols&quot;"/>
+                  <wp:cNvGraphicFramePr>
+                    <a:graphicFrameLocks xmlns:a="http://schemas.openxmlformats.org/drawingml/2006/main" noChangeAspect="1"/>
+                  </wp:cNvGraphicFramePr>
+                  <a:graphic xmlns:a="http://schemas.openxmlformats.org/drawingml/2006/main">
+                    <a:graphicData uri="http://schemas.openxmlformats.org/drawingml/2006/picture">
+                      <pic:pic xmlns:pic="http://schemas.openxmlformats.org/drawingml/2006/picture">
+                        <pic:nvPicPr>
+                          <pic:cNvPr id="0" name="Picture 1" descr="Afbeeldingsresultaat voor symbols&quot;"/>
+                          <pic:cNvPicPr>
+                            <a:picLocks noChangeAspect="1" noChangeArrowheads="1"/>
+                          </pic:cNvPicPr>
+                        </pic:nvPicPr>
+                        <pic:blipFill>
+                          <a:blip r:embed="rId10" cstate="print">
+                            <a:extLst>
+                              <a:ext uri="{28A0092B-C50C-407E-A947-70E740481C1C}">
+                                <a14:useLocalDpi xmlns:a14="http://schemas.microsoft.com/office/drawing/2010/main" val="0"/>
+                              </a:ext>
+                            </a:extLst>
+                          </a:blip>
+                          <a:srcRect/>
+                          <a:stretch>
+                            <a:fillRect/>
+                          </a:stretch>
+                        </pic:blipFill>
+                        <pic:spPr bwMode="auto">
+                          <a:xfrm>
+                            <a:off x="0" y="0"/>
+                            <a:ext cx="685800" cy="685800"/>
                           </a:xfrm>
                           <a:prstGeom prst="rect">
                             <a:avLst/>

</xml_diff>